<commit_message>
Added portfolio and cleanup
</commit_message>
<xml_diff>
--- a/HunterFasnachtResume.docx
+++ b/HunterFasnachtResume.docx
@@ -306,27 +306,13 @@
       </w:r>
       <w:r>
         <w:rPr>
-          <w:rtl w:val="0"/>
-        </w:rPr>
-      </w:r>
-    </w:p>
-    <w:p>
-      <w:pPr>
-        <w:tabs>
-          <w:tab w:val="right" w:leader="none" w:pos="10800"/>
-        </w:tabs>
-        <w:ind w:left="0" w:firstLine="0"/>
-        <w:rPr>
-          <w:rFonts w:ascii="Garamond" w:cs="Garamond" w:eastAsia="Garamond" w:hAnsi="Garamond"/>
-          <w:sz w:val="22"/>
-          <w:szCs w:val="22"/>
-          <w:shd w:fill="auto" w:val="clear"/>
-        </w:rPr>
-      </w:pPr>
-      <w:r>
-        <w:rPr>
-          <w:rtl w:val="0"/>
-        </w:rPr>
+          <w:rFonts w:ascii="Garamond" w:cs="Garamond" w:eastAsia="Garamond" w:hAnsi="Garamond"/>
+          <w:sz w:val="22"/>
+          <w:szCs w:val="22"/>
+          <w:shd w:fill="auto" w:val="clear"/>
+          <w:rtl w:val="0"/>
+        </w:rPr>
+        <w:br w:type="textWrapping"/>
       </w:r>
     </w:p>
     <w:p>
@@ -536,6 +522,32 @@
           <w:rtl w:val="0"/>
         </w:rPr>
         <w:t xml:space="preserve">Effectively communicated technical concepts to non-technical nursing staff, demonstrating ability to explain complex issues to diverse audiences</w:t>
+        <w:br w:type="textWrapping"/>
+      </w:r>
+    </w:p>
+    <w:p>
+      <w:pPr>
+        <w:pBdr>
+          <w:bottom w:color="000000" w:space="1" w:sz="4" w:val="single"/>
+        </w:pBdr>
+        <w:rPr>
+          <w:rFonts w:ascii="Garamond" w:cs="Garamond" w:eastAsia="Garamond" w:hAnsi="Garamond"/>
+          <w:b w:val="1"/>
+          <w:sz w:val="22"/>
+          <w:szCs w:val="22"/>
+          <w:shd w:fill="auto" w:val="clear"/>
+        </w:rPr>
+      </w:pPr>
+      <w:r>
+        <w:rPr>
+          <w:rFonts w:ascii="Garamond" w:cs="Garamond" w:eastAsia="Garamond" w:hAnsi="Garamond"/>
+          <w:b w:val="1"/>
+          <w:sz w:val="22"/>
+          <w:szCs w:val="22"/>
+          <w:shd w:fill="auto" w:val="clear"/>
+          <w:rtl w:val="0"/>
+        </w:rPr>
+        <w:t xml:space="preserve">PROJECTS</w:t>
       </w:r>
     </w:p>
     <w:p>
@@ -543,46 +555,18 @@
         <w:tabs>
           <w:tab w:val="right" w:leader="none" w:pos="10800"/>
         </w:tabs>
-        <w:spacing w:line="276" w:lineRule="auto"/>
-        <w:ind w:left="720" w:firstLine="0"/>
-        <w:rPr>
-          <w:rFonts w:ascii="Garamond" w:cs="Garamond" w:eastAsia="Garamond" w:hAnsi="Garamond"/>
-          <w:sz w:val="22"/>
-          <w:szCs w:val="22"/>
-          <w:shd w:fill="auto" w:val="clear"/>
-        </w:rPr>
-      </w:pPr>
-      <w:bookmarkStart w:colFirst="0" w:colLast="0" w:name="_3ypvn7u9ncwg" w:id="4"/>
-      <w:bookmarkEnd w:id="4"/>
-      <w:r>
-        <w:rPr>
-          <w:rtl w:val="0"/>
-        </w:rPr>
-      </w:r>
-    </w:p>
-    <w:p>
-      <w:pPr>
-        <w:pBdr>
-          <w:bottom w:color="000000" w:space="1" w:sz="4" w:val="single"/>
-        </w:pBdr>
-        <w:rPr>
-          <w:rFonts w:ascii="Garamond" w:cs="Garamond" w:eastAsia="Garamond" w:hAnsi="Garamond"/>
-          <w:b w:val="1"/>
-          <w:sz w:val="22"/>
-          <w:szCs w:val="22"/>
-          <w:shd w:fill="auto" w:val="clear"/>
-        </w:rPr>
-      </w:pPr>
-      <w:r>
-        <w:rPr>
-          <w:rFonts w:ascii="Garamond" w:cs="Garamond" w:eastAsia="Garamond" w:hAnsi="Garamond"/>
-          <w:b w:val="1"/>
-          <w:sz w:val="22"/>
-          <w:szCs w:val="22"/>
-          <w:shd w:fill="auto" w:val="clear"/>
-          <w:rtl w:val="0"/>
-        </w:rPr>
-        <w:t xml:space="preserve">PROJECTS</w:t>
+        <w:rPr>
+          <w:rFonts w:ascii="Garamond" w:cs="Garamond" w:eastAsia="Garamond" w:hAnsi="Garamond"/>
+          <w:b w:val="1"/>
+          <w:sz w:val="2"/>
+          <w:szCs w:val="2"/>
+          <w:shd w:fill="auto" w:val="clear"/>
+        </w:rPr>
+      </w:pPr>
+      <w:r>
+        <w:rPr>
+          <w:rtl w:val="0"/>
+        </w:rPr>
       </w:r>
     </w:p>
     <w:p>
@@ -592,16 +576,267 @@
         </w:tabs>
         <w:rPr>
           <w:rFonts w:ascii="Garamond" w:cs="Garamond" w:eastAsia="Garamond" w:hAnsi="Garamond"/>
-          <w:b w:val="1"/>
-          <w:sz w:val="2"/>
-          <w:szCs w:val="2"/>
-          <w:shd w:fill="auto" w:val="clear"/>
-        </w:rPr>
-      </w:pPr>
-      <w:r>
-        <w:rPr>
-          <w:rtl w:val="0"/>
-        </w:rPr>
+          <w:sz w:val="22"/>
+          <w:szCs w:val="22"/>
+          <w:shd w:fill="auto" w:val="clear"/>
+        </w:rPr>
+      </w:pPr>
+      <w:r>
+        <w:rPr>
+          <w:rFonts w:ascii="Garamond" w:cs="Garamond" w:eastAsia="Garamond" w:hAnsi="Garamond"/>
+          <w:b w:val="1"/>
+          <w:sz w:val="22"/>
+          <w:szCs w:val="22"/>
+          <w:shd w:fill="auto" w:val="clear"/>
+          <w:rtl w:val="0"/>
+        </w:rPr>
+        <w:t xml:space="preserve">Personal Portfolio </w:t>
+      </w:r>
+      <w:r>
+        <w:rPr>
+          <w:rFonts w:ascii="Garamond" w:cs="Garamond" w:eastAsia="Garamond" w:hAnsi="Garamond"/>
+          <w:sz w:val="22"/>
+          <w:szCs w:val="22"/>
+          <w:shd w:fill="auto" w:val="clear"/>
+          <w:rtl w:val="0"/>
+        </w:rPr>
+        <w:t xml:space="preserve">| </w:t>
+      </w:r>
+      <w:hyperlink r:id="rId6">
+        <w:r>
+          <w:rPr>
+            <w:rFonts w:ascii="Garamond" w:cs="Garamond" w:eastAsia="Garamond" w:hAnsi="Garamond"/>
+            <w:color w:val="1155cc"/>
+            <w:sz w:val="22"/>
+            <w:szCs w:val="22"/>
+            <w:u w:val="single"/>
+            <w:shd w:fill="auto" w:val="clear"/>
+            <w:rtl w:val="0"/>
+          </w:rPr>
+          <w:t xml:space="preserve">hfasnacht577.github.io</w:t>
+        </w:r>
+      </w:hyperlink>
+      <w:r>
+        <w:rPr>
+          <w:rFonts w:ascii="Garamond" w:cs="Garamond" w:eastAsia="Garamond" w:hAnsi="Garamond"/>
+          <w:b w:val="1"/>
+          <w:sz w:val="22"/>
+          <w:szCs w:val="22"/>
+          <w:shd w:fill="auto" w:val="clear"/>
+          <w:rtl w:val="0"/>
+        </w:rPr>
+        <w:t xml:space="preserve"> </w:t>
+      </w:r>
+      <w:r>
+        <w:rPr>
+          <w:rFonts w:ascii="Garamond" w:cs="Garamond" w:eastAsia="Garamond" w:hAnsi="Garamond"/>
+          <w:sz w:val="22"/>
+          <w:szCs w:val="22"/>
+          <w:shd w:fill="auto" w:val="clear"/>
+          <w:rtl w:val="0"/>
+        </w:rPr>
+        <w:t xml:space="preserve">| </w:t>
+      </w:r>
+      <w:r>
+        <w:rPr>
+          <w:rFonts w:ascii="Garamond" w:cs="Garamond" w:eastAsia="Garamond" w:hAnsi="Garamond"/>
+          <w:i w:val="1"/>
+          <w:sz w:val="22"/>
+          <w:szCs w:val="22"/>
+          <w:shd w:fill="auto" w:val="clear"/>
+          <w:rtl w:val="0"/>
+        </w:rPr>
+        <w:t xml:space="preserve">Javascript, HTML/CSS</w:t>
+      </w:r>
+      <w:r>
+        <w:rPr>
+          <w:rFonts w:ascii="Garamond" w:cs="Garamond" w:eastAsia="Garamond" w:hAnsi="Garamond"/>
+          <w:sz w:val="22"/>
+          <w:szCs w:val="22"/>
+          <w:shd w:fill="auto" w:val="clear"/>
+          <w:rtl w:val="0"/>
+        </w:rPr>
+        <w:tab/>
+        <w:t xml:space="preserve">February 2025 - Present</w:t>
+      </w:r>
+    </w:p>
+    <w:p>
+      <w:pPr>
+        <w:numPr>
+          <w:ilvl w:val="0"/>
+          <w:numId w:val="4"/>
+        </w:numPr>
+        <w:tabs>
+          <w:tab w:val="right" w:leader="none" w:pos="10800"/>
+        </w:tabs>
+        <w:spacing w:after="0" w:afterAutospacing="0" w:lineRule="auto"/>
+        <w:ind w:left="720" w:hanging="360"/>
+        <w:rPr>
+          <w:rFonts w:ascii="Arial" w:cs="Arial" w:eastAsia="Arial" w:hAnsi="Arial"/>
+          <w:sz w:val="22"/>
+          <w:szCs w:val="22"/>
+          <w:shd w:fill="auto" w:val="clear"/>
+        </w:rPr>
+      </w:pPr>
+      <w:r>
+        <w:rPr>
+          <w:rFonts w:ascii="Garamond" w:cs="Garamond" w:eastAsia="Garamond" w:hAnsi="Garamond"/>
+          <w:sz w:val="22"/>
+          <w:szCs w:val="22"/>
+          <w:shd w:fill="auto" w:val="clear"/>
+          <w:rtl w:val="0"/>
+        </w:rPr>
+        <w:t xml:space="preserve">Developed a </w:t>
+      </w:r>
+      <w:r>
+        <w:rPr>
+          <w:rFonts w:ascii="Garamond" w:cs="Garamond" w:eastAsia="Garamond" w:hAnsi="Garamond"/>
+          <w:b w:val="1"/>
+          <w:sz w:val="22"/>
+          <w:szCs w:val="22"/>
+          <w:shd w:fill="auto" w:val="clear"/>
+          <w:rtl w:val="0"/>
+        </w:rPr>
+        <w:t xml:space="preserve">fully responsive portfolio website</w:t>
+      </w:r>
+      <w:r>
+        <w:rPr>
+          <w:rFonts w:ascii="Garamond" w:cs="Garamond" w:eastAsia="Garamond" w:hAnsi="Garamond"/>
+          <w:sz w:val="22"/>
+          <w:szCs w:val="22"/>
+          <w:shd w:fill="auto" w:val="clear"/>
+          <w:rtl w:val="0"/>
+        </w:rPr>
+        <w:t xml:space="preserve"> to showcase technical projects, skills, and professional experience.</w:t>
+      </w:r>
+    </w:p>
+    <w:p>
+      <w:pPr>
+        <w:numPr>
+          <w:ilvl w:val="0"/>
+          <w:numId w:val="4"/>
+        </w:numPr>
+        <w:tabs>
+          <w:tab w:val="right" w:leader="none" w:pos="10800"/>
+        </w:tabs>
+        <w:spacing w:after="0" w:afterAutospacing="0" w:lineRule="auto"/>
+        <w:ind w:left="720" w:hanging="360"/>
+        <w:rPr>
+          <w:rFonts w:ascii="Arial" w:cs="Arial" w:eastAsia="Arial" w:hAnsi="Arial"/>
+          <w:sz w:val="22"/>
+          <w:szCs w:val="22"/>
+          <w:shd w:fill="auto" w:val="clear"/>
+        </w:rPr>
+      </w:pPr>
+      <w:r>
+        <w:rPr>
+          <w:rFonts w:ascii="Garamond" w:cs="Garamond" w:eastAsia="Garamond" w:hAnsi="Garamond"/>
+          <w:sz w:val="22"/>
+          <w:szCs w:val="22"/>
+          <w:shd w:fill="auto" w:val="clear"/>
+          <w:rtl w:val="0"/>
+        </w:rPr>
+        <w:t xml:space="preserve">Built from scratch using </w:t>
+      </w:r>
+      <w:r>
+        <w:rPr>
+          <w:rFonts w:ascii="Garamond" w:cs="Garamond" w:eastAsia="Garamond" w:hAnsi="Garamond"/>
+          <w:b w:val="1"/>
+          <w:sz w:val="22"/>
+          <w:szCs w:val="22"/>
+          <w:shd w:fill="auto" w:val="clear"/>
+          <w:rtl w:val="0"/>
+        </w:rPr>
+        <w:t xml:space="preserve">HTML, CSS, and JavaScript</w:t>
+      </w:r>
+      <w:r>
+        <w:rPr>
+          <w:rFonts w:ascii="Garamond" w:cs="Garamond" w:eastAsia="Garamond" w:hAnsi="Garamond"/>
+          <w:sz w:val="22"/>
+          <w:szCs w:val="22"/>
+          <w:shd w:fill="auto" w:val="clear"/>
+          <w:rtl w:val="0"/>
+        </w:rPr>
+        <w:t xml:space="preserve">, featuring a clean and modern design with interactive elements.</w:t>
+      </w:r>
+    </w:p>
+    <w:p>
+      <w:pPr>
+        <w:numPr>
+          <w:ilvl w:val="0"/>
+          <w:numId w:val="4"/>
+        </w:numPr>
+        <w:tabs>
+          <w:tab w:val="right" w:leader="none" w:pos="10800"/>
+        </w:tabs>
+        <w:spacing w:after="0" w:afterAutospacing="0" w:lineRule="auto"/>
+        <w:ind w:left="720" w:hanging="360"/>
+        <w:rPr>
+          <w:rFonts w:ascii="Arial" w:cs="Arial" w:eastAsia="Arial" w:hAnsi="Arial"/>
+          <w:sz w:val="22"/>
+          <w:szCs w:val="22"/>
+          <w:shd w:fill="auto" w:val="clear"/>
+        </w:rPr>
+      </w:pPr>
+      <w:r>
+        <w:rPr>
+          <w:rFonts w:ascii="Garamond" w:cs="Garamond" w:eastAsia="Garamond" w:hAnsi="Garamond"/>
+          <w:sz w:val="22"/>
+          <w:szCs w:val="22"/>
+          <w:shd w:fill="auto" w:val="clear"/>
+          <w:rtl w:val="0"/>
+        </w:rPr>
+        <w:t xml:space="preserve">Includes a homepage, about me section, project gallery, and a downloadable resume for easy access.</w:t>
+      </w:r>
+    </w:p>
+    <w:p>
+      <w:pPr>
+        <w:numPr>
+          <w:ilvl w:val="0"/>
+          <w:numId w:val="4"/>
+        </w:numPr>
+        <w:tabs>
+          <w:tab w:val="right" w:leader="none" w:pos="10800"/>
+        </w:tabs>
+        <w:spacing w:after="240" w:lineRule="auto"/>
+        <w:ind w:left="720" w:hanging="360"/>
+        <w:rPr>
+          <w:rFonts w:ascii="Arial" w:cs="Arial" w:eastAsia="Arial" w:hAnsi="Arial"/>
+          <w:sz w:val="22"/>
+          <w:szCs w:val="22"/>
+          <w:shd w:fill="auto" w:val="clear"/>
+        </w:rPr>
+      </w:pPr>
+      <w:r>
+        <w:rPr>
+          <w:rFonts w:ascii="Garamond" w:cs="Garamond" w:eastAsia="Garamond" w:hAnsi="Garamond"/>
+          <w:sz w:val="22"/>
+          <w:szCs w:val="22"/>
+          <w:shd w:fill="auto" w:val="clear"/>
+          <w:rtl w:val="0"/>
+        </w:rPr>
+        <w:t xml:space="preserve">Deployed on </w:t>
+      </w:r>
+      <w:r>
+        <w:rPr>
+          <w:rFonts w:ascii="Garamond" w:cs="Garamond" w:eastAsia="Garamond" w:hAnsi="Garamond"/>
+          <w:b w:val="1"/>
+          <w:sz w:val="22"/>
+          <w:szCs w:val="22"/>
+          <w:shd w:fill="auto" w:val="clear"/>
+          <w:rtl w:val="0"/>
+        </w:rPr>
+        <w:t xml:space="preserve">GitHub Pages</w:t>
+      </w:r>
+      <w:r>
+        <w:rPr>
+          <w:rFonts w:ascii="Garamond" w:cs="Garamond" w:eastAsia="Garamond" w:hAnsi="Garamond"/>
+          <w:sz w:val="22"/>
+          <w:szCs w:val="22"/>
+          <w:shd w:fill="auto" w:val="clear"/>
+          <w:rtl w:val="0"/>
+        </w:rPr>
+        <w:t xml:space="preserve"> with optimized performance and mobile responsiveness.</w:t>
       </w:r>
     </w:p>
     <w:p>
@@ -685,7 +920,28 @@
           <w:shd w:fill="auto" w:val="clear"/>
           <w:rtl w:val="0"/>
         </w:rPr>
-        <w:t xml:space="preserve">Architected and deployed a scalable web application using AWS EC2, ensuring high availability and performance</w:t>
+        <w:t xml:space="preserve">Designed and deployed a scalable web application using </w:t>
+      </w:r>
+      <w:r>
+        <w:rPr>
+          <w:rFonts w:ascii="Garamond" w:cs="Garamond" w:eastAsia="Garamond" w:hAnsi="Garamond"/>
+          <w:b w:val="1"/>
+          <w:sz w:val="22"/>
+          <w:szCs w:val="22"/>
+          <w:shd w:fill="auto" w:val="clear"/>
+          <w:rtl w:val="0"/>
+        </w:rPr>
+        <w:t xml:space="preserve">AWS EC2,</w:t>
+      </w:r>
+      <w:r>
+        <w:rPr>
+          <w:rFonts w:ascii="Garamond" w:cs="Garamond" w:eastAsia="Garamond" w:hAnsi="Garamond"/>
+          <w:sz w:val="22"/>
+          <w:szCs w:val="22"/>
+          <w:shd w:fill="auto" w:val="clear"/>
+          <w:rtl w:val="0"/>
+        </w:rPr>
+        <w:t xml:space="preserve"> ensuring high availability and performance.</w:t>
       </w:r>
     </w:p>
     <w:p>
@@ -713,7 +969,18 @@
           <w:shd w:fill="auto" w:val="clear"/>
           <w:rtl w:val="0"/>
         </w:rPr>
-        <w:t xml:space="preserve">Developed responsive front-end interface using Python FastAPI, HTML/CSS, and JavaScript</w:t>
+        <w:t xml:space="preserve">Developed responsive front-end interface using </w:t>
+      </w:r>
+      <w:r>
+        <w:rPr>
+          <w:rFonts w:ascii="Garamond" w:cs="Garamond" w:eastAsia="Garamond" w:hAnsi="Garamond"/>
+          <w:b w:val="1"/>
+          <w:sz w:val="22"/>
+          <w:szCs w:val="22"/>
+          <w:shd w:fill="auto" w:val="clear"/>
+          <w:rtl w:val="0"/>
+        </w:rPr>
+        <w:t xml:space="preserve">Python FastAPI, HTML/CSS, and JavaScript.</w:t>
       </w:r>
     </w:p>
     <w:p>
@@ -741,7 +1008,7 @@
           <w:shd w:fill="auto" w:val="clear"/>
           <w:rtl w:val="0"/>
         </w:rPr>
-        <w:t xml:space="preserve">Implemented advanced NLP features including speech transcription and speaker diarization for video processing</w:t>
+        <w:t xml:space="preserve">Implemented advanced NLP features including speech transcription and speaker diarization for video processing.</w:t>
       </w:r>
     </w:p>
     <w:p>
@@ -769,7 +1036,49 @@
           <w:shd w:fill="auto" w:val="clear"/>
           <w:rtl w:val="0"/>
         </w:rPr>
-        <w:t xml:space="preserve">Engineered a RAG-based system using MongoDB and Ollama model for intelligent text generation and data processing</w:t>
+        <w:t xml:space="preserve">Engineered a RAG-based system using </w:t>
+      </w:r>
+      <w:r>
+        <w:rPr>
+          <w:rFonts w:ascii="Garamond" w:cs="Garamond" w:eastAsia="Garamond" w:hAnsi="Garamond"/>
+          <w:b w:val="1"/>
+          <w:sz w:val="22"/>
+          <w:szCs w:val="22"/>
+          <w:shd w:fill="auto" w:val="clear"/>
+          <w:rtl w:val="0"/>
+        </w:rPr>
+        <w:t xml:space="preserve">MongoDB</w:t>
+      </w:r>
+      <w:r>
+        <w:rPr>
+          <w:rFonts w:ascii="Garamond" w:cs="Garamond" w:eastAsia="Garamond" w:hAnsi="Garamond"/>
+          <w:sz w:val="22"/>
+          <w:szCs w:val="22"/>
+          <w:shd w:fill="auto" w:val="clear"/>
+          <w:rtl w:val="0"/>
+        </w:rPr>
+        <w:t xml:space="preserve"> and </w:t>
+      </w:r>
+      <w:r>
+        <w:rPr>
+          <w:rFonts w:ascii="Garamond" w:cs="Garamond" w:eastAsia="Garamond" w:hAnsi="Garamond"/>
+          <w:b w:val="1"/>
+          <w:sz w:val="22"/>
+          <w:szCs w:val="22"/>
+          <w:shd w:fill="auto" w:val="clear"/>
+          <w:rtl w:val="0"/>
+        </w:rPr>
+        <w:t xml:space="preserve">Ollama</w:t>
+      </w:r>
+      <w:r>
+        <w:rPr>
+          <w:rFonts w:ascii="Garamond" w:cs="Garamond" w:eastAsia="Garamond" w:hAnsi="Garamond"/>
+          <w:sz w:val="22"/>
+          <w:szCs w:val="22"/>
+          <w:shd w:fill="auto" w:val="clear"/>
+          <w:rtl w:val="0"/>
+        </w:rPr>
+        <w:t xml:space="preserve"> models for intelligent text generation and data processing.</w:t>
       </w:r>
     </w:p>
     <w:p>
@@ -797,7 +1106,7 @@
           <w:shd w:fill="auto" w:val="clear"/>
           <w:rtl w:val="0"/>
         </w:rPr>
-        <w:t xml:space="preserve">Optimized application performance through efficient database queries and frontend optimization</w:t>
+        <w:t xml:space="preserve">Optimized application performance through efficient database queries and frontend optimization.</w:t>
       </w:r>
     </w:p>
     <w:p>
@@ -912,7 +1221,28 @@
           <w:shd w:fill="auto" w:val="clear"/>
           <w:rtl w:val="0"/>
         </w:rPr>
-        <w:t xml:space="preserve">Developed a comprehensive web-based media rating and categorization platform supporting multiple entertainment formats</w:t>
+        <w:t xml:space="preserve">Developed a comprehensive </w:t>
+      </w:r>
+      <w:r>
+        <w:rPr>
+          <w:rFonts w:ascii="Garamond" w:cs="Garamond" w:eastAsia="Garamond" w:hAnsi="Garamond"/>
+          <w:b w:val="1"/>
+          <w:sz w:val="22"/>
+          <w:szCs w:val="22"/>
+          <w:shd w:fill="auto" w:val="clear"/>
+          <w:rtl w:val="0"/>
+        </w:rPr>
+        <w:t xml:space="preserve">web-based media rating and categorization platform</w:t>
+      </w:r>
+      <w:r>
+        <w:rPr>
+          <w:rFonts w:ascii="Garamond" w:cs="Garamond" w:eastAsia="Garamond" w:hAnsi="Garamond"/>
+          <w:sz w:val="22"/>
+          <w:szCs w:val="22"/>
+          <w:shd w:fill="auto" w:val="clear"/>
+          <w:rtl w:val="0"/>
+        </w:rPr>
+        <w:t xml:space="preserve"> supporting multiple entertainment formats.</w:t>
       </w:r>
     </w:p>
     <w:p>
@@ -940,7 +1270,28 @@
           <w:shd w:fill="auto" w:val="clear"/>
           <w:rtl w:val="0"/>
         </w:rPr>
-        <w:t xml:space="preserve">Architected MongoDB database schema for optimal performance and scalability</w:t>
+        <w:t xml:space="preserve">Architected </w:t>
+      </w:r>
+      <w:r>
+        <w:rPr>
+          <w:rFonts w:ascii="Garamond" w:cs="Garamond" w:eastAsia="Garamond" w:hAnsi="Garamond"/>
+          <w:b w:val="1"/>
+          <w:sz w:val="22"/>
+          <w:szCs w:val="22"/>
+          <w:shd w:fill="auto" w:val="clear"/>
+          <w:rtl w:val="0"/>
+        </w:rPr>
+        <w:t xml:space="preserve">MongoDB</w:t>
+      </w:r>
+      <w:r>
+        <w:rPr>
+          <w:rFonts w:ascii="Garamond" w:cs="Garamond" w:eastAsia="Garamond" w:hAnsi="Garamond"/>
+          <w:sz w:val="22"/>
+          <w:szCs w:val="22"/>
+          <w:shd w:fill="auto" w:val="clear"/>
+          <w:rtl w:val="0"/>
+        </w:rPr>
+        <w:t xml:space="preserve"> database schema for optimal performance and scalability.</w:t>
       </w:r>
     </w:p>
     <w:p>
@@ -968,7 +1319,28 @@
           <w:shd w:fill="auto" w:val="clear"/>
           <w:rtl w:val="0"/>
         </w:rPr>
-        <w:t xml:space="preserve">Led frontend development using modern JavaScript practices and responsive design principles</w:t>
+        <w:t xml:space="preserve">Led frontend development using modern </w:t>
+      </w:r>
+      <w:r>
+        <w:rPr>
+          <w:rFonts w:ascii="Garamond" w:cs="Garamond" w:eastAsia="Garamond" w:hAnsi="Garamond"/>
+          <w:b w:val="1"/>
+          <w:sz w:val="22"/>
+          <w:szCs w:val="22"/>
+          <w:shd w:fill="auto" w:val="clear"/>
+          <w:rtl w:val="0"/>
+        </w:rPr>
+        <w:t xml:space="preserve">JavaScript</w:t>
+      </w:r>
+      <w:r>
+        <w:rPr>
+          <w:rFonts w:ascii="Garamond" w:cs="Garamond" w:eastAsia="Garamond" w:hAnsi="Garamond"/>
+          <w:sz w:val="22"/>
+          <w:szCs w:val="22"/>
+          <w:shd w:fill="auto" w:val="clear"/>
+          <w:rtl w:val="0"/>
+        </w:rPr>
+        <w:t xml:space="preserve"> practices and responsive design principles.</w:t>
       </w:r>
     </w:p>
     <w:p>
@@ -996,27 +1368,9 @@
           <w:shd w:fill="auto" w:val="clear"/>
           <w:rtl w:val="0"/>
         </w:rPr>
-        <w:t xml:space="preserve">Implemented user authentication and personalized recommendation features</w:t>
-      </w:r>
-      <w:r>
-        <w:rPr>
-          <w:rtl w:val="0"/>
-        </w:rPr>
-      </w:r>
-    </w:p>
-    <w:p>
-      <w:pPr>
-        <w:tabs>
-          <w:tab w:val="right" w:leader="none" w:pos="10800"/>
-        </w:tabs>
-        <w:ind w:left="720" w:firstLine="0"/>
-        <w:rPr>
-          <w:rFonts w:ascii="Garamond" w:cs="Garamond" w:eastAsia="Garamond" w:hAnsi="Garamond"/>
-          <w:sz w:val="22"/>
-          <w:szCs w:val="22"/>
-          <w:shd w:fill="auto" w:val="clear"/>
-        </w:rPr>
-      </w:pPr>
+        <w:t xml:space="preserve">Implemented user authentication and personalized recommendation features.</w:t>
+        <w:br w:type="textWrapping"/>
+      </w:r>
       <w:r>
         <w:rPr>
           <w:rtl w:val="0"/>
@@ -1188,9 +1542,9 @@
       </w:r>
     </w:p>
     <w:sectPr>
-      <w:headerReference r:id="rId6" w:type="default"/>
-      <w:headerReference r:id="rId7" w:type="first"/>
-      <w:footerReference r:id="rId8" w:type="default"/>
+      <w:headerReference r:id="rId7" w:type="default"/>
+      <w:headerReference r:id="rId8" w:type="first"/>
+      <w:footerReference r:id="rId9" w:type="default"/>
       <w:pgSz w:h="15840" w:w="12240" w:orient="portrait"/>
       <w:pgMar w:bottom="0" w:top="0" w:left="576" w:right="576" w:header="0" w:footer="720"/>
       <w:pgNumType w:start="1"/>

</xml_diff>